<commit_message>
Added Node class for tree structure and created Alpha-Beta pruning algorithm
</commit_message>
<xml_diff>
--- a/Documentation/Research/Research.docx
+++ b/Documentation/Research/Research.docx
@@ -86,8 +86,18 @@
           <w:sz w:val="24"/>
           <w:szCs w:val="24"/>
         </w:rPr>
-        <w:t>Alex Till – 10888888</w:t>
-      </w:r>
+        <w:t xml:space="preserve">Alex Till – </w:t>
+      </w:r>
+      <w:r>
+        <w:rPr>
+          <w:rFonts w:ascii="Arial" w:hAnsi="Arial" w:cs="Arial"/>
+          <w:sz w:val="24"/>
+          <w:szCs w:val="24"/>
+        </w:rPr>
+        <w:t>10364452</w:t>
+      </w:r>
+      <w:bookmarkStart w:id="0" w:name="_GoBack"/>
+      <w:bookmarkEnd w:id="0"/>
     </w:p>
     <w:p>
       <w:pPr>
@@ -1373,8 +1383,6 @@
           <w:szCs w:val="24"/>
         </w:rPr>
       </w:pPr>
-      <w:bookmarkStart w:id="0" w:name="_GoBack"/>
-      <w:bookmarkEnd w:id="0"/>
     </w:p>
     <w:p>
       <w:pPr>
@@ -9968,7 +9976,7 @@
 </file>
 
 <file path=customXml/itemProps1.xml><?xml version="1.0" encoding="utf-8"?>
-<ds:datastoreItem xmlns:ds="http://schemas.openxmlformats.org/officeDocument/2006/customXml" ds:itemID="{CCF2D181-EDB6-4CA7-AE5A-74A4107D14B2}">
+<ds:datastoreItem xmlns:ds="http://schemas.openxmlformats.org/officeDocument/2006/customXml" ds:itemID="{05C4E53F-67E8-4C7C-A0BA-712D9BE68EE9}">
   <ds:schemaRefs>
     <ds:schemaRef ds:uri="http://schemas.openxmlformats.org/officeDocument/2006/bibliography"/>
   </ds:schemaRefs>

</xml_diff>

<commit_message>
Updated Readme.txt and Research.docx
</commit_message>
<xml_diff>
--- a/Documentation/Research/Research.docx
+++ b/Documentation/Research/Research.docx
@@ -283,14 +283,14 @@
             </w:rPr>
             <w:fldChar w:fldCharType="separate"/>
           </w:r>
-          <w:hyperlink w:anchor="_Toc451684710" w:history="1">
+          <w:hyperlink w:anchor="_Toc451701400" w:history="1">
             <w:r>
               <w:rPr>
                 <w:rStyle w:val="Hyperlink"/>
                 <w:rFonts w:ascii="Arial" w:hAnsi="Arial" w:cs="Arial"/>
                 <w:noProof/>
               </w:rPr>
-              <w:t>INTRODUCTION</w:t>
+              <w:t>Introduction</w:t>
             </w:r>
             <w:r>
               <w:rPr>
@@ -311,7 +311,7 @@
                 <w:noProof/>
                 <w:webHidden/>
               </w:rPr>
-              <w:instrText xml:space="preserve"> PAGEREF _Toc451684710 \h </w:instrText>
+              <w:instrText xml:space="preserve"> PAGEREF _Toc451701400 \h </w:instrText>
             </w:r>
             <w:r>
               <w:rPr>
@@ -354,14 +354,14 @@
               <w:lang w:val="en-AU" w:eastAsia="en-AU"/>
             </w:rPr>
           </w:pPr>
-          <w:hyperlink w:anchor="_Toc451684711" w:history="1">
+          <w:hyperlink w:anchor="_Toc451701401" w:history="1">
             <w:r>
               <w:rPr>
                 <w:rStyle w:val="Hyperlink"/>
                 <w:rFonts w:ascii="Arial" w:hAnsi="Arial" w:cs="Arial"/>
                 <w:noProof/>
               </w:rPr>
-              <w:t>DECISION TREE’S</w:t>
+              <w:t>Decision Tree’s</w:t>
             </w:r>
             <w:r>
               <w:rPr>
@@ -382,7 +382,7 @@
                 <w:noProof/>
                 <w:webHidden/>
               </w:rPr>
-              <w:instrText xml:space="preserve"> PAGEREF _Toc451684711 \h </w:instrText>
+              <w:instrText xml:space="preserve"> PAGEREF _Toc451701401 \h </w:instrText>
             </w:r>
             <w:r>
               <w:rPr>
@@ -425,14 +425,14 @@
               <w:lang w:val="en-AU" w:eastAsia="en-AU"/>
             </w:rPr>
           </w:pPr>
-          <w:hyperlink w:anchor="_Toc451684712" w:history="1">
+          <w:hyperlink w:anchor="_Toc451701402" w:history="1">
             <w:r>
               <w:rPr>
                 <w:rStyle w:val="Hyperlink"/>
                 <w:rFonts w:ascii="Arial" w:hAnsi="Arial" w:cs="Arial"/>
                 <w:noProof/>
               </w:rPr>
-              <w:t>BRUTE FORCE PRUNING ALGORITHM</w:t>
+              <w:t>Brute Force Pruning Algorithm</w:t>
             </w:r>
             <w:r>
               <w:rPr>
@@ -453,7 +453,7 @@
                 <w:noProof/>
                 <w:webHidden/>
               </w:rPr>
-              <w:instrText xml:space="preserve"> PAGEREF _Toc451684712 \h </w:instrText>
+              <w:instrText xml:space="preserve"> PAGEREF _Toc451701402 \h </w:instrText>
             </w:r>
             <w:r>
               <w:rPr>
@@ -496,14 +496,14 @@
               <w:lang w:val="en-AU" w:eastAsia="en-AU"/>
             </w:rPr>
           </w:pPr>
-          <w:hyperlink w:anchor="_Toc451684713" w:history="1">
+          <w:hyperlink w:anchor="_Toc451701403" w:history="1">
             <w:r>
               <w:rPr>
                 <w:rStyle w:val="Hyperlink"/>
                 <w:rFonts w:ascii="Arial" w:hAnsi="Arial" w:cs="Arial"/>
                 <w:noProof/>
               </w:rPr>
-              <w:t>AUTHOR NOTES</w:t>
+              <w:t>Author Notes</w:t>
             </w:r>
             <w:r>
               <w:rPr>
@@ -524,7 +524,7 @@
                 <w:noProof/>
                 <w:webHidden/>
               </w:rPr>
-              <w:instrText xml:space="preserve"> PAGEREF _Toc451684713 \h </w:instrText>
+              <w:instrText xml:space="preserve"> PAGEREF _Toc451701403 \h </w:instrText>
             </w:r>
             <w:r>
               <w:rPr>
@@ -567,14 +567,14 @@
               <w:lang w:val="en-AU" w:eastAsia="en-AU"/>
             </w:rPr>
           </w:pPr>
-          <w:hyperlink w:anchor="_Toc451684714" w:history="1">
+          <w:hyperlink w:anchor="_Toc451701404" w:history="1">
             <w:r>
               <w:rPr>
                 <w:rStyle w:val="Hyperlink"/>
                 <w:rFonts w:ascii="Arial" w:hAnsi="Arial" w:cs="Arial"/>
                 <w:noProof/>
               </w:rPr>
-              <w:t>MINIMAX DECISION THEORY CONCEPT WITH ALPHA-BETA PRUNING</w:t>
+              <w:t>Minimax Decision Theory Concept With Alpha-Beta Pruning</w:t>
             </w:r>
             <w:r>
               <w:rPr>
@@ -595,7 +595,7 @@
                 <w:noProof/>
                 <w:webHidden/>
               </w:rPr>
-              <w:instrText xml:space="preserve"> PAGEREF _Toc451684714 \h </w:instrText>
+              <w:instrText xml:space="preserve"> PAGEREF _Toc451701404 \h </w:instrText>
             </w:r>
             <w:r>
               <w:rPr>
@@ -638,14 +638,14 @@
               <w:lang w:val="en-AU" w:eastAsia="en-AU"/>
             </w:rPr>
           </w:pPr>
-          <w:hyperlink w:anchor="_Toc451684715" w:history="1">
+          <w:hyperlink w:anchor="_Toc451701405" w:history="1">
             <w:r>
               <w:rPr>
                 <w:rStyle w:val="Hyperlink"/>
                 <w:rFonts w:ascii="Arial" w:hAnsi="Arial" w:cs="Arial"/>
                 <w:noProof/>
               </w:rPr>
-              <w:t>AUTHOR NOTES</w:t>
+              <w:t>Author Notes</w:t>
             </w:r>
             <w:r>
               <w:rPr>
@@ -666,7 +666,7 @@
                 <w:noProof/>
                 <w:webHidden/>
               </w:rPr>
-              <w:instrText xml:space="preserve"> PAGEREF _Toc451684715 \h </w:instrText>
+              <w:instrText xml:space="preserve"> PAGEREF _Toc451701405 \h </w:instrText>
             </w:r>
             <w:r>
               <w:rPr>
@@ -709,14 +709,14 @@
               <w:lang w:val="en-AU" w:eastAsia="en-AU"/>
             </w:rPr>
           </w:pPr>
-          <w:hyperlink w:anchor="_Toc451684716" w:history="1">
+          <w:hyperlink w:anchor="_Toc451701406" w:history="1">
             <w:r>
               <w:rPr>
                 <w:rStyle w:val="Hyperlink"/>
                 <w:rFonts w:ascii="Arial" w:hAnsi="Arial" w:cs="Arial"/>
                 <w:noProof/>
               </w:rPr>
-              <w:t>CALCULATING MISUSE CASE WEIGHTING</w:t>
+              <w:t>Calculating Misuse Case Weighting</w:t>
             </w:r>
             <w:r>
               <w:rPr>
@@ -737,7 +737,7 @@
                 <w:noProof/>
                 <w:webHidden/>
               </w:rPr>
-              <w:instrText xml:space="preserve"> PAGEREF _Toc451684716 \h </w:instrText>
+              <w:instrText xml:space="preserve"> PAGEREF _Toc451701406 \h </w:instrText>
             </w:r>
             <w:r>
               <w:rPr>
@@ -780,14 +780,14 @@
               <w:lang w:val="en-AU" w:eastAsia="en-AU"/>
             </w:rPr>
           </w:pPr>
-          <w:hyperlink w:anchor="_Toc451684717" w:history="1">
+          <w:hyperlink w:anchor="_Toc451701407" w:history="1">
             <w:r>
               <w:rPr>
                 <w:rStyle w:val="Hyperlink"/>
                 <w:rFonts w:ascii="Arial" w:hAnsi="Arial" w:cs="Arial"/>
                 <w:noProof/>
               </w:rPr>
-              <w:t>CONCLUSION</w:t>
+              <w:t>Conclusion</w:t>
             </w:r>
             <w:r>
               <w:rPr>
@@ -808,7 +808,7 @@
                 <w:noProof/>
                 <w:webHidden/>
               </w:rPr>
-              <w:instrText xml:space="preserve"> PAGEREF _Toc451684717 \h </w:instrText>
+              <w:instrText xml:space="preserve"> PAGEREF _Toc451701407 \h </w:instrText>
             </w:r>
             <w:r>
               <w:rPr>
@@ -851,14 +851,14 @@
               <w:lang w:val="en-AU" w:eastAsia="en-AU"/>
             </w:rPr>
           </w:pPr>
-          <w:hyperlink w:anchor="_Toc451684718" w:history="1">
+          <w:hyperlink w:anchor="_Toc451701408" w:history="1">
             <w:r>
               <w:rPr>
                 <w:rStyle w:val="Hyperlink"/>
                 <w:rFonts w:ascii="Arial" w:hAnsi="Arial" w:cs="Arial"/>
                 <w:noProof/>
               </w:rPr>
-              <w:t>PROGRAM REQUIREMENTS</w:t>
+              <w:t>Program Requirements</w:t>
             </w:r>
             <w:r>
               <w:rPr>
@@ -879,7 +879,7 @@
                 <w:noProof/>
                 <w:webHidden/>
               </w:rPr>
-              <w:instrText xml:space="preserve"> PAGEREF _Toc451684718 \h </w:instrText>
+              <w:instrText xml:space="preserve"> PAGEREF _Toc451701408 \h </w:instrText>
             </w:r>
             <w:r>
               <w:rPr>
@@ -922,14 +922,14 @@
               <w:lang w:val="en-AU" w:eastAsia="en-AU"/>
             </w:rPr>
           </w:pPr>
-          <w:hyperlink w:anchor="_Toc451684719" w:history="1">
+          <w:hyperlink w:anchor="_Toc451701409" w:history="1">
             <w:r>
               <w:rPr>
                 <w:rStyle w:val="Hyperlink"/>
                 <w:rFonts w:ascii="Arial" w:hAnsi="Arial" w:cs="Arial"/>
                 <w:noProof/>
               </w:rPr>
-              <w:t>DESIGN ARTIFACT</w:t>
+              <w:t>Design Artifact</w:t>
             </w:r>
             <w:r>
               <w:rPr>
@@ -950,7 +950,7 @@
                 <w:noProof/>
                 <w:webHidden/>
               </w:rPr>
-              <w:instrText xml:space="preserve"> PAGEREF _Toc451684719 \h </w:instrText>
+              <w:instrText xml:space="preserve"> PAGEREF _Toc451701409 \h </w:instrText>
             </w:r>
             <w:r>
               <w:rPr>
@@ -993,14 +993,14 @@
               <w:lang w:val="en-AU" w:eastAsia="en-AU"/>
             </w:rPr>
           </w:pPr>
-          <w:hyperlink w:anchor="_Toc451684720" w:history="1">
+          <w:hyperlink w:anchor="_Toc451701410" w:history="1">
             <w:r>
               <w:rPr>
                 <w:rStyle w:val="Hyperlink"/>
                 <w:rFonts w:ascii="Arial" w:hAnsi="Arial" w:cs="Arial"/>
                 <w:noProof/>
               </w:rPr>
-              <w:t>TEST CASES</w:t>
+              <w:t>Test Cases</w:t>
             </w:r>
             <w:r>
               <w:rPr>
@@ -1021,7 +1021,7 @@
                 <w:noProof/>
                 <w:webHidden/>
               </w:rPr>
-              <w:instrText xml:space="preserve"> PAGEREF _Toc451684720 \h </w:instrText>
+              <w:instrText xml:space="preserve"> PAGEREF _Toc451701410 \h </w:instrText>
             </w:r>
             <w:r>
               <w:rPr>
@@ -1064,14 +1064,14 @@
               <w:lang w:val="en-AU" w:eastAsia="en-AU"/>
             </w:rPr>
           </w:pPr>
-          <w:hyperlink w:anchor="_Toc451684721" w:history="1">
+          <w:hyperlink w:anchor="_Toc451701411" w:history="1">
             <w:r>
               <w:rPr>
                 <w:rStyle w:val="Hyperlink"/>
                 <w:rFonts w:ascii="Arial" w:hAnsi="Arial" w:cs="Arial"/>
                 <w:noProof/>
               </w:rPr>
-              <w:t>REFERENCES</w:t>
+              <w:t>References</w:t>
             </w:r>
             <w:r>
               <w:rPr>
@@ -1092,7 +1092,7 @@
                 <w:noProof/>
                 <w:webHidden/>
               </w:rPr>
-              <w:instrText xml:space="preserve"> PAGEREF _Toc451684721 \h </w:instrText>
+              <w:instrText xml:space="preserve"> PAGEREF _Toc451701411 \h </w:instrText>
             </w:r>
             <w:r>
               <w:rPr>
@@ -1191,7 +1191,7 @@
           <w:szCs w:val="24"/>
         </w:rPr>
       </w:pPr>
-      <w:bookmarkStart w:id="0" w:name="_Toc451684710"/>
+      <w:bookmarkStart w:id="0" w:name="_Toc451701400"/>
       <w:r>
         <w:rPr>
           <w:rFonts w:ascii="Arial" w:hAnsi="Arial" w:cs="Arial"/>
@@ -1200,7 +1200,16 @@
           <w:szCs w:val="24"/>
         </w:rPr>
         <w:lastRenderedPageBreak/>
-        <w:t>INTRODUCTION</w:t>
+        <w:t>I</w:t>
+      </w:r>
+      <w:r>
+        <w:rPr>
+          <w:rFonts w:ascii="Arial" w:hAnsi="Arial" w:cs="Arial"/>
+          <w:b w:val="0"/>
+          <w:sz w:val="24"/>
+          <w:szCs w:val="24"/>
+        </w:rPr>
+        <w:t>ntroduction</w:t>
       </w:r>
       <w:bookmarkEnd w:id="0"/>
     </w:p>
@@ -2243,7 +2252,7 @@
           <w:szCs w:val="24"/>
         </w:rPr>
       </w:pPr>
-      <w:bookmarkStart w:id="1" w:name="_Toc451684711"/>
+      <w:bookmarkStart w:id="1" w:name="_Toc451701401"/>
       <w:r>
         <w:rPr>
           <w:rFonts w:ascii="Arial" w:hAnsi="Arial" w:cs="Arial"/>
@@ -2251,7 +2260,7 @@
           <w:sz w:val="24"/>
           <w:szCs w:val="24"/>
         </w:rPr>
-        <w:t>DECISION TREE</w:t>
+        <w:t>D</w:t>
       </w:r>
       <w:r>
         <w:rPr>
@@ -2260,7 +2269,43 @@
           <w:sz w:val="24"/>
           <w:szCs w:val="24"/>
         </w:rPr>
-        <w:t>’S</w:t>
+        <w:t>ecision</w:t>
+      </w:r>
+      <w:r>
+        <w:rPr>
+          <w:rFonts w:ascii="Arial" w:hAnsi="Arial" w:cs="Arial"/>
+          <w:b w:val="0"/>
+          <w:sz w:val="24"/>
+          <w:szCs w:val="24"/>
+        </w:rPr>
+        <w:t xml:space="preserve"> T</w:t>
+      </w:r>
+      <w:r>
+        <w:rPr>
+          <w:rFonts w:ascii="Arial" w:hAnsi="Arial" w:cs="Arial"/>
+          <w:b w:val="0"/>
+          <w:sz w:val="24"/>
+          <w:szCs w:val="24"/>
+        </w:rPr>
+        <w:t>ree</w:t>
+      </w:r>
+      <w:r>
+        <w:rPr>
+          <w:rFonts w:ascii="Arial" w:hAnsi="Arial" w:cs="Arial"/>
+          <w:b w:val="0"/>
+          <w:sz w:val="24"/>
+          <w:szCs w:val="24"/>
+        </w:rPr>
+        <w:t>’</w:t>
+      </w:r>
+      <w:r>
+        <w:rPr>
+          <w:rFonts w:ascii="Arial" w:hAnsi="Arial" w:cs="Arial"/>
+          <w:b w:val="0"/>
+          <w:sz w:val="24"/>
+          <w:szCs w:val="24"/>
+        </w:rPr>
+        <w:t>s</w:t>
       </w:r>
       <w:bookmarkEnd w:id="1"/>
     </w:p>
@@ -2626,7 +2671,7 @@
           <w:szCs w:val="24"/>
         </w:rPr>
       </w:pPr>
-      <w:bookmarkStart w:id="2" w:name="_Toc451684712"/>
+      <w:bookmarkStart w:id="2" w:name="_Toc451701402"/>
       <w:r>
         <w:rPr>
           <w:rFonts w:ascii="Arial" w:hAnsi="Arial" w:cs="Arial"/>
@@ -2634,7 +2679,70 @@
           <w:sz w:val="24"/>
           <w:szCs w:val="24"/>
         </w:rPr>
-        <w:t>BRUTE FORCE PRUNING ALGORITHM</w:t>
+        <w:t>B</w:t>
+      </w:r>
+      <w:r>
+        <w:rPr>
+          <w:rFonts w:ascii="Arial" w:hAnsi="Arial" w:cs="Arial"/>
+          <w:b w:val="0"/>
+          <w:sz w:val="24"/>
+          <w:szCs w:val="24"/>
+        </w:rPr>
+        <w:t>rute</w:t>
+      </w:r>
+      <w:r>
+        <w:rPr>
+          <w:rFonts w:ascii="Arial" w:hAnsi="Arial" w:cs="Arial"/>
+          <w:b w:val="0"/>
+          <w:sz w:val="24"/>
+          <w:szCs w:val="24"/>
+        </w:rPr>
+        <w:t xml:space="preserve"> F</w:t>
+      </w:r>
+      <w:r>
+        <w:rPr>
+          <w:rFonts w:ascii="Arial" w:hAnsi="Arial" w:cs="Arial"/>
+          <w:b w:val="0"/>
+          <w:sz w:val="24"/>
+          <w:szCs w:val="24"/>
+        </w:rPr>
+        <w:t>orce</w:t>
+      </w:r>
+      <w:r>
+        <w:rPr>
+          <w:rFonts w:ascii="Arial" w:hAnsi="Arial" w:cs="Arial"/>
+          <w:b w:val="0"/>
+          <w:sz w:val="24"/>
+          <w:szCs w:val="24"/>
+        </w:rPr>
+        <w:t xml:space="preserve"> P</w:t>
+      </w:r>
+      <w:r>
+        <w:rPr>
+          <w:rFonts w:ascii="Arial" w:hAnsi="Arial" w:cs="Arial"/>
+          <w:b w:val="0"/>
+          <w:sz w:val="24"/>
+          <w:szCs w:val="24"/>
+        </w:rPr>
+        <w:t>runing</w:t>
+      </w:r>
+      <w:r>
+        <w:rPr>
+          <w:rFonts w:ascii="Arial" w:hAnsi="Arial" w:cs="Arial"/>
+          <w:b w:val="0"/>
+          <w:sz w:val="24"/>
+          <w:szCs w:val="24"/>
+        </w:rPr>
+        <w:t xml:space="preserve"> A</w:t>
+      </w:r>
+      <w:r>
+        <w:rPr>
+          <w:rFonts w:ascii="Arial" w:hAnsi="Arial" w:cs="Arial"/>
+          <w:b w:val="0"/>
+          <w:sz w:val="24"/>
+          <w:szCs w:val="24"/>
+        </w:rPr>
+        <w:t>lgorithm</w:t>
       </w:r>
       <w:bookmarkEnd w:id="2"/>
     </w:p>
@@ -2910,7 +3018,7 @@
           <w:szCs w:val="24"/>
         </w:rPr>
       </w:pPr>
-      <w:bookmarkStart w:id="3" w:name="_Toc451684713"/>
+      <w:bookmarkStart w:id="3" w:name="_Toc451701403"/>
       <w:r>
         <w:rPr>
           <w:rFonts w:ascii="Arial" w:hAnsi="Arial" w:cs="Arial"/>
@@ -2918,7 +3026,34 @@
           <w:sz w:val="22"/>
           <w:szCs w:val="24"/>
         </w:rPr>
-        <w:t>AUTHOR NOTES</w:t>
+        <w:t>A</w:t>
+      </w:r>
+      <w:r>
+        <w:rPr>
+          <w:rFonts w:ascii="Arial" w:hAnsi="Arial" w:cs="Arial"/>
+          <w:b w:val="0"/>
+          <w:sz w:val="22"/>
+          <w:szCs w:val="24"/>
+        </w:rPr>
+        <w:t>uthor</w:t>
+      </w:r>
+      <w:r>
+        <w:rPr>
+          <w:rFonts w:ascii="Arial" w:hAnsi="Arial" w:cs="Arial"/>
+          <w:b w:val="0"/>
+          <w:sz w:val="22"/>
+          <w:szCs w:val="24"/>
+        </w:rPr>
+        <w:t xml:space="preserve"> N</w:t>
+      </w:r>
+      <w:r>
+        <w:rPr>
+          <w:rFonts w:ascii="Arial" w:hAnsi="Arial" w:cs="Arial"/>
+          <w:b w:val="0"/>
+          <w:sz w:val="22"/>
+          <w:szCs w:val="24"/>
+        </w:rPr>
+        <w:t>otes</w:t>
       </w:r>
       <w:bookmarkEnd w:id="3"/>
     </w:p>
@@ -3157,7 +3292,7 @@
           <w:szCs w:val="24"/>
         </w:rPr>
       </w:pPr>
-      <w:bookmarkStart w:id="4" w:name="_Toc451684714"/>
+      <w:bookmarkStart w:id="4" w:name="_Toc451701404"/>
       <w:r>
         <w:rPr>
           <w:rFonts w:ascii="Arial" w:hAnsi="Arial" w:cs="Arial"/>
@@ -3165,7 +3300,7 @@
           <w:sz w:val="24"/>
           <w:szCs w:val="24"/>
         </w:rPr>
-        <w:t xml:space="preserve">MINIMAX </w:t>
+        <w:t>Minimax</w:t>
       </w:r>
       <w:r>
         <w:rPr>
@@ -3174,7 +3309,7 @@
           <w:sz w:val="24"/>
           <w:szCs w:val="24"/>
         </w:rPr>
-        <w:t>DECISION THEORY CONCEPT</w:t>
+        <w:t xml:space="preserve"> </w:t>
       </w:r>
       <w:r>
         <w:rPr>
@@ -3183,7 +3318,117 @@
           <w:sz w:val="24"/>
           <w:szCs w:val="24"/>
         </w:rPr>
-        <w:t xml:space="preserve"> WITH ALPHA-BETA PRUNING</w:t>
+        <w:t>D</w:t>
+      </w:r>
+      <w:r>
+        <w:rPr>
+          <w:rFonts w:ascii="Arial" w:hAnsi="Arial" w:cs="Arial"/>
+          <w:b w:val="0"/>
+          <w:sz w:val="24"/>
+          <w:szCs w:val="24"/>
+        </w:rPr>
+        <w:t>ecision</w:t>
+      </w:r>
+      <w:r>
+        <w:rPr>
+          <w:rFonts w:ascii="Arial" w:hAnsi="Arial" w:cs="Arial"/>
+          <w:b w:val="0"/>
+          <w:sz w:val="24"/>
+          <w:szCs w:val="24"/>
+        </w:rPr>
+        <w:t xml:space="preserve"> T</w:t>
+      </w:r>
+      <w:r>
+        <w:rPr>
+          <w:rFonts w:ascii="Arial" w:hAnsi="Arial" w:cs="Arial"/>
+          <w:b w:val="0"/>
+          <w:sz w:val="24"/>
+          <w:szCs w:val="24"/>
+        </w:rPr>
+        <w:t>heory</w:t>
+      </w:r>
+      <w:r>
+        <w:rPr>
+          <w:rFonts w:ascii="Arial" w:hAnsi="Arial" w:cs="Arial"/>
+          <w:b w:val="0"/>
+          <w:sz w:val="24"/>
+          <w:szCs w:val="24"/>
+        </w:rPr>
+        <w:t xml:space="preserve"> C</w:t>
+      </w:r>
+      <w:r>
+        <w:rPr>
+          <w:rFonts w:ascii="Arial" w:hAnsi="Arial" w:cs="Arial"/>
+          <w:b w:val="0"/>
+          <w:sz w:val="24"/>
+          <w:szCs w:val="24"/>
+        </w:rPr>
+        <w:t xml:space="preserve">oncept </w:t>
+      </w:r>
+      <w:proofErr w:type="gramStart"/>
+      <w:r>
+        <w:rPr>
+          <w:rFonts w:ascii="Arial" w:hAnsi="Arial" w:cs="Arial"/>
+          <w:b w:val="0"/>
+          <w:sz w:val="24"/>
+          <w:szCs w:val="24"/>
+        </w:rPr>
+        <w:t>With</w:t>
+      </w:r>
+      <w:proofErr w:type="gramEnd"/>
+      <w:r>
+        <w:rPr>
+          <w:rFonts w:ascii="Arial" w:hAnsi="Arial" w:cs="Arial"/>
+          <w:b w:val="0"/>
+          <w:sz w:val="24"/>
+          <w:szCs w:val="24"/>
+        </w:rPr>
+        <w:t xml:space="preserve"> A</w:t>
+      </w:r>
+      <w:r>
+        <w:rPr>
+          <w:rFonts w:ascii="Arial" w:hAnsi="Arial" w:cs="Arial"/>
+          <w:b w:val="0"/>
+          <w:sz w:val="24"/>
+          <w:szCs w:val="24"/>
+        </w:rPr>
+        <w:t>lpha</w:t>
+      </w:r>
+      <w:r>
+        <w:rPr>
+          <w:rFonts w:ascii="Arial" w:hAnsi="Arial" w:cs="Arial"/>
+          <w:b w:val="0"/>
+          <w:sz w:val="24"/>
+          <w:szCs w:val="24"/>
+        </w:rPr>
+        <w:t>-B</w:t>
+      </w:r>
+      <w:r>
+        <w:rPr>
+          <w:rFonts w:ascii="Arial" w:hAnsi="Arial" w:cs="Arial"/>
+          <w:b w:val="0"/>
+          <w:sz w:val="24"/>
+          <w:szCs w:val="24"/>
+        </w:rPr>
+        <w:t>eta</w:t>
+      </w:r>
+      <w:r>
+        <w:rPr>
+          <w:rFonts w:ascii="Arial" w:hAnsi="Arial" w:cs="Arial"/>
+          <w:b w:val="0"/>
+          <w:sz w:val="24"/>
+          <w:szCs w:val="24"/>
+        </w:rPr>
+        <w:t xml:space="preserve"> P</w:t>
+      </w:r>
+      <w:r>
+        <w:rPr>
+          <w:rFonts w:ascii="Arial" w:hAnsi="Arial" w:cs="Arial"/>
+          <w:b w:val="0"/>
+          <w:sz w:val="24"/>
+          <w:szCs w:val="24"/>
+        </w:rPr>
+        <w:t>runing</w:t>
       </w:r>
       <w:bookmarkEnd w:id="4"/>
     </w:p>
@@ -4682,7 +4927,7 @@
           <w:szCs w:val="24"/>
         </w:rPr>
       </w:pPr>
-      <w:bookmarkStart w:id="5" w:name="_Toc451684715"/>
+      <w:bookmarkStart w:id="5" w:name="_Toc451701405"/>
       <w:r>
         <w:rPr>
           <w:rFonts w:ascii="Arial" w:hAnsi="Arial" w:cs="Arial"/>
@@ -4690,7 +4935,34 @@
           <w:sz w:val="22"/>
           <w:szCs w:val="24"/>
         </w:rPr>
-        <w:t>AUTHOR NOTES</w:t>
+        <w:t>A</w:t>
+      </w:r>
+      <w:r>
+        <w:rPr>
+          <w:rFonts w:ascii="Arial" w:hAnsi="Arial" w:cs="Arial"/>
+          <w:b w:val="0"/>
+          <w:sz w:val="22"/>
+          <w:szCs w:val="24"/>
+        </w:rPr>
+        <w:t>uthor</w:t>
+      </w:r>
+      <w:r>
+        <w:rPr>
+          <w:rFonts w:ascii="Arial" w:hAnsi="Arial" w:cs="Arial"/>
+          <w:b w:val="0"/>
+          <w:sz w:val="22"/>
+          <w:szCs w:val="24"/>
+        </w:rPr>
+        <w:t xml:space="preserve"> N</w:t>
+      </w:r>
+      <w:r>
+        <w:rPr>
+          <w:rFonts w:ascii="Arial" w:hAnsi="Arial" w:cs="Arial"/>
+          <w:b w:val="0"/>
+          <w:sz w:val="22"/>
+          <w:szCs w:val="24"/>
+        </w:rPr>
+        <w:t>otes</w:t>
       </w:r>
       <w:bookmarkEnd w:id="5"/>
     </w:p>
@@ -4867,7 +5139,7 @@
           <w:szCs w:val="24"/>
         </w:rPr>
       </w:pPr>
-      <w:bookmarkStart w:id="6" w:name="_Toc451684716"/>
+      <w:bookmarkStart w:id="6" w:name="_Toc451701406"/>
       <w:r>
         <w:rPr>
           <w:rFonts w:ascii="Arial" w:hAnsi="Arial" w:cs="Arial"/>
@@ -4875,7 +5147,70 @@
           <w:sz w:val="24"/>
           <w:szCs w:val="24"/>
         </w:rPr>
-        <w:t>CALCULATING MISUSE CASE WEIGHTING</w:t>
+        <w:t>C</w:t>
+      </w:r>
+      <w:r>
+        <w:rPr>
+          <w:rFonts w:ascii="Arial" w:hAnsi="Arial" w:cs="Arial"/>
+          <w:b w:val="0"/>
+          <w:sz w:val="24"/>
+          <w:szCs w:val="24"/>
+        </w:rPr>
+        <w:t xml:space="preserve">alculating </w:t>
+      </w:r>
+      <w:r>
+        <w:rPr>
+          <w:rFonts w:ascii="Arial" w:hAnsi="Arial" w:cs="Arial"/>
+          <w:b w:val="0"/>
+          <w:sz w:val="24"/>
+          <w:szCs w:val="24"/>
+        </w:rPr>
+        <w:t>M</w:t>
+      </w:r>
+      <w:r>
+        <w:rPr>
+          <w:rFonts w:ascii="Arial" w:hAnsi="Arial" w:cs="Arial"/>
+          <w:b w:val="0"/>
+          <w:sz w:val="24"/>
+          <w:szCs w:val="24"/>
+        </w:rPr>
+        <w:t>isuse</w:t>
+      </w:r>
+      <w:r>
+        <w:rPr>
+          <w:rFonts w:ascii="Arial" w:hAnsi="Arial" w:cs="Arial"/>
+          <w:b w:val="0"/>
+          <w:sz w:val="24"/>
+          <w:szCs w:val="24"/>
+        </w:rPr>
+        <w:t xml:space="preserve"> C</w:t>
+      </w:r>
+      <w:r>
+        <w:rPr>
+          <w:rFonts w:ascii="Arial" w:hAnsi="Arial" w:cs="Arial"/>
+          <w:b w:val="0"/>
+          <w:sz w:val="24"/>
+          <w:szCs w:val="24"/>
+        </w:rPr>
+        <w:t>ase</w:t>
+      </w:r>
+      <w:r>
+        <w:rPr>
+          <w:rFonts w:ascii="Arial" w:hAnsi="Arial" w:cs="Arial"/>
+          <w:b w:val="0"/>
+          <w:sz w:val="24"/>
+          <w:szCs w:val="24"/>
+        </w:rPr>
+        <w:t xml:space="preserve"> W</w:t>
+      </w:r>
+      <w:r>
+        <w:rPr>
+          <w:rFonts w:ascii="Arial" w:hAnsi="Arial" w:cs="Arial"/>
+          <w:b w:val="0"/>
+          <w:sz w:val="24"/>
+          <w:szCs w:val="24"/>
+        </w:rPr>
+        <w:t>eighting</w:t>
       </w:r>
       <w:bookmarkEnd w:id="6"/>
       <w:r>
@@ -6266,7 +6601,7 @@
           <w:szCs w:val="24"/>
         </w:rPr>
       </w:pPr>
-      <w:bookmarkStart w:id="7" w:name="_Toc451684717"/>
+      <w:bookmarkStart w:id="7" w:name="_Toc451701407"/>
       <w:r>
         <w:rPr>
           <w:rFonts w:ascii="Arial" w:hAnsi="Arial" w:cs="Arial"/>
@@ -6274,7 +6609,16 @@
           <w:sz w:val="24"/>
           <w:szCs w:val="24"/>
         </w:rPr>
-        <w:t>CONCLUSION</w:t>
+        <w:t>C</w:t>
+      </w:r>
+      <w:r>
+        <w:rPr>
+          <w:rFonts w:ascii="Arial" w:hAnsi="Arial" w:cs="Arial"/>
+          <w:b w:val="0"/>
+          <w:sz w:val="24"/>
+          <w:szCs w:val="24"/>
+        </w:rPr>
+        <w:t>onclusion</w:t>
       </w:r>
       <w:bookmarkEnd w:id="7"/>
     </w:p>
@@ -6666,7 +7010,7 @@
           <w:szCs w:val="24"/>
         </w:rPr>
       </w:pPr>
-      <w:bookmarkStart w:id="8" w:name="_Toc451684718"/>
+      <w:bookmarkStart w:id="8" w:name="_Toc451701408"/>
       <w:r>
         <w:rPr>
           <w:rFonts w:ascii="Arial" w:hAnsi="Arial" w:cs="Arial"/>
@@ -6675,7 +7019,16 @@
           <w:szCs w:val="24"/>
         </w:rPr>
         <w:lastRenderedPageBreak/>
-        <w:t>PROGRAM REQUIREMENTS</w:t>
+        <w:t>P</w:t>
+      </w:r>
+      <w:r>
+        <w:rPr>
+          <w:rFonts w:ascii="Arial" w:hAnsi="Arial" w:cs="Arial"/>
+          <w:b w:val="0"/>
+          <w:sz w:val="24"/>
+          <w:szCs w:val="24"/>
+        </w:rPr>
+        <w:t>rogram Requirements</w:t>
       </w:r>
       <w:bookmarkEnd w:id="8"/>
     </w:p>
@@ -6933,7 +7286,7 @@
           <w:szCs w:val="24"/>
         </w:rPr>
       </w:pPr>
-      <w:bookmarkStart w:id="9" w:name="_Toc451684719"/>
+      <w:bookmarkStart w:id="9" w:name="_Toc451701409"/>
       <w:r>
         <w:rPr>
           <w:rFonts w:ascii="Arial" w:hAnsi="Arial" w:cs="Arial"/>
@@ -6942,9 +7295,38 @@
           <w:szCs w:val="24"/>
         </w:rPr>
         <w:lastRenderedPageBreak/>
-        <w:t>DESIGN ARTIFACT</w:t>
+        <w:t>D</w:t>
+      </w:r>
+      <w:r>
+        <w:rPr>
+          <w:rFonts w:ascii="Arial" w:hAnsi="Arial" w:cs="Arial"/>
+          <w:b w:val="0"/>
+          <w:sz w:val="24"/>
+          <w:szCs w:val="24"/>
+        </w:rPr>
+        <w:t>esign</w:t>
+      </w:r>
+      <w:r>
+        <w:rPr>
+          <w:rFonts w:ascii="Arial" w:hAnsi="Arial" w:cs="Arial"/>
+          <w:b w:val="0"/>
+          <w:sz w:val="24"/>
+          <w:szCs w:val="24"/>
+        </w:rPr>
+        <w:t xml:space="preserve"> </w:t>
+      </w:r>
+      <w:proofErr w:type="spellStart"/>
+      <w:r>
+        <w:rPr>
+          <w:rFonts w:ascii="Arial" w:hAnsi="Arial" w:cs="Arial"/>
+          <w:b w:val="0"/>
+          <w:sz w:val="24"/>
+          <w:szCs w:val="24"/>
+        </w:rPr>
+        <w:t>Artifact</w:t>
       </w:r>
       <w:bookmarkEnd w:id="9"/>
+      <w:proofErr w:type="spellEnd"/>
     </w:p>
     <w:p>
       <w:pPr>
@@ -6965,7 +7347,7 @@
           <w:lang w:eastAsia="en-AU"/>
         </w:rPr>
         <w:drawing>
-          <wp:inline distT="0" distB="0" distL="0" distR="0">
+          <wp:inline distT="0" distB="0" distL="0" distR="0" wp14:anchorId="2ABB1728" wp14:editId="66741C5E">
             <wp:extent cx="5734050" cy="6743700"/>
             <wp:effectExtent l="0" t="0" r="0" b="0"/>
             <wp:docPr id="2" name="Picture 2" descr="G:\Data\Sourcetree Files\Computer Security Assignment\Documentation\System Diagram v3.png"/>
@@ -7062,7 +7444,7 @@
           <w:sz w:val="24"/>
         </w:rPr>
       </w:pPr>
-      <w:bookmarkStart w:id="10" w:name="_Toc451684720"/>
+      <w:bookmarkStart w:id="10" w:name="_Toc451701410"/>
       <w:r>
         <w:rPr>
           <w:rFonts w:ascii="Arial" w:hAnsi="Arial" w:cs="Arial"/>
@@ -7070,7 +7452,7 @@
           <w:sz w:val="24"/>
         </w:rPr>
         <w:lastRenderedPageBreak/>
-        <w:t>TEST</w:t>
+        <w:t>T</w:t>
       </w:r>
       <w:r>
         <w:rPr>
@@ -7078,6 +7460,14 @@
           <w:b w:val="0"/>
           <w:sz w:val="24"/>
         </w:rPr>
+        <w:t>est</w:t>
+      </w:r>
+      <w:r>
+        <w:rPr>
+          <w:rFonts w:ascii="Arial" w:hAnsi="Arial" w:cs="Arial"/>
+          <w:b w:val="0"/>
+          <w:sz w:val="24"/>
+        </w:rPr>
         <w:t xml:space="preserve"> </w:t>
       </w:r>
       <w:r>
@@ -7086,36 +7476,13 @@
           <w:b w:val="0"/>
           <w:sz w:val="24"/>
         </w:rPr>
-        <w:t>CASES</w:t>
+        <w:t>Cases</w:t>
       </w:r>
       <w:bookmarkEnd w:id="10"/>
     </w:p>
-    <w:p/>
     <w:p>
-      <w:pPr>
-        <w:rPr>
-          <w:rFonts w:ascii="Arial" w:hAnsi="Arial" w:cs="Arial"/>
-          <w:sz w:val="24"/>
-          <w:szCs w:val="24"/>
-        </w:rPr>
-      </w:pPr>
-      <w:r>
-        <w:rPr>
-          <w:rFonts w:ascii="Arial" w:hAnsi="Arial" w:cs="Arial"/>
-          <w:b/>
-          <w:sz w:val="24"/>
-          <w:szCs w:val="24"/>
-        </w:rPr>
-        <w:t>Application System:</w:t>
-      </w:r>
-      <w:r>
-        <w:rPr>
-          <w:rFonts w:ascii="Arial" w:hAnsi="Arial" w:cs="Arial"/>
-          <w:sz w:val="24"/>
-          <w:szCs w:val="24"/>
-        </w:rPr>
-        <w:t xml:space="preserve"> Automatic Misuse Case Generation Tool</w:t>
-      </w:r>
+      <w:bookmarkStart w:id="11" w:name="_GoBack"/>
+      <w:bookmarkEnd w:id="11"/>
     </w:p>
     <w:p>
       <w:pPr>
@@ -7132,15 +7499,15 @@
           <w:sz w:val="24"/>
           <w:szCs w:val="24"/>
         </w:rPr>
-        <w:t>Date:</w:t>
-      </w:r>
-      <w:r>
-        <w:rPr>
-          <w:rFonts w:ascii="Arial" w:hAnsi="Arial" w:cs="Arial"/>
-          <w:sz w:val="24"/>
-          <w:szCs w:val="24"/>
-        </w:rPr>
-        <w:t xml:space="preserve"> 19/05/2016</w:t>
+        <w:t>Application System:</w:t>
+      </w:r>
+      <w:r>
+        <w:rPr>
+          <w:rFonts w:ascii="Arial" w:hAnsi="Arial" w:cs="Arial"/>
+          <w:sz w:val="24"/>
+          <w:szCs w:val="24"/>
+        </w:rPr>
+        <w:t xml:space="preserve"> Automatic Misuse Case Generation Tool</w:t>
       </w:r>
     </w:p>
     <w:p>
@@ -7158,6 +7525,32 @@
           <w:sz w:val="24"/>
           <w:szCs w:val="24"/>
         </w:rPr>
+        <w:t>Date:</w:t>
+      </w:r>
+      <w:r>
+        <w:rPr>
+          <w:rFonts w:ascii="Arial" w:hAnsi="Arial" w:cs="Arial"/>
+          <w:sz w:val="24"/>
+          <w:szCs w:val="24"/>
+        </w:rPr>
+        <w:t xml:space="preserve"> 19/05/2016</w:t>
+      </w:r>
+    </w:p>
+    <w:p>
+      <w:pPr>
+        <w:rPr>
+          <w:rFonts w:ascii="Arial" w:hAnsi="Arial" w:cs="Arial"/>
+          <w:sz w:val="24"/>
+          <w:szCs w:val="24"/>
+        </w:rPr>
+      </w:pPr>
+      <w:r>
+        <w:rPr>
+          <w:rFonts w:ascii="Arial" w:hAnsi="Arial" w:cs="Arial"/>
+          <w:b/>
+          <w:sz w:val="24"/>
+          <w:szCs w:val="24"/>
+        </w:rPr>
         <w:t>Tests Conducted By:</w:t>
       </w:r>
       <w:r>
@@ -7168,8 +7561,6 @@
         </w:rPr>
         <w:t xml:space="preserve"> Alex Till</w:t>
       </w:r>
-      <w:bookmarkStart w:id="11" w:name="_GoBack"/>
-      <w:bookmarkEnd w:id="11"/>
     </w:p>
     <w:tbl>
       <w:tblPr>
@@ -8926,7 +9317,7 @@
           <w:szCs w:val="24"/>
         </w:rPr>
       </w:pPr>
-      <w:bookmarkStart w:id="12" w:name="_Toc451684721"/>
+      <w:bookmarkStart w:id="12" w:name="_Toc451701411"/>
       <w:r>
         <w:rPr>
           <w:rFonts w:ascii="Arial" w:hAnsi="Arial" w:cs="Arial"/>
@@ -8935,7 +9326,16 @@
           <w:szCs w:val="24"/>
         </w:rPr>
         <w:lastRenderedPageBreak/>
-        <w:t>REFERENCES</w:t>
+        <w:t>R</w:t>
+      </w:r>
+      <w:r>
+        <w:rPr>
+          <w:rFonts w:ascii="Arial" w:hAnsi="Arial" w:cs="Arial"/>
+          <w:b w:val="0"/>
+          <w:sz w:val="24"/>
+          <w:szCs w:val="24"/>
+        </w:rPr>
+        <w:t>eferences</w:t>
       </w:r>
       <w:bookmarkEnd w:id="12"/>
     </w:p>
@@ -9748,7 +10148,7 @@
           <w:rPr>
             <w:noProof/>
           </w:rPr>
-          <w:t>xii</w:t>
+          <w:t>i</w:t>
         </w:r>
         <w:r>
           <w:rPr>
@@ -10587,6 +10987,7 @@
   <w:style w:type="character" w:default="1" w:styleId="DefaultParagraphFont">
     <w:name w:val="Default Paragraph Font"/>
     <w:uiPriority w:val="1"/>
+    <w:semiHidden/>
     <w:unhideWhenUsed/>
   </w:style>
   <w:style w:type="table" w:default="1" w:styleId="TableNormal">
@@ -11223,6 +11624,7 @@
   <w:style w:type="character" w:default="1" w:styleId="DefaultParagraphFont">
     <w:name w:val="Default Paragraph Font"/>
     <w:uiPriority w:val="1"/>
+    <w:semiHidden/>
     <w:unhideWhenUsed/>
   </w:style>
   <w:style w:type="table" w:default="1" w:styleId="TableNormal">
@@ -11939,7 +12341,7 @@
 </file>
 
 <file path=customXml/itemProps1.xml><?xml version="1.0" encoding="utf-8"?>
-<ds:datastoreItem xmlns:ds="http://schemas.openxmlformats.org/officeDocument/2006/customXml" ds:itemID="{B69BCB6B-C2D3-41E2-A52A-91077EE60948}">
+<ds:datastoreItem xmlns:ds="http://schemas.openxmlformats.org/officeDocument/2006/customXml" ds:itemID="{B757AEE8-91DB-4CE2-8F0D-ACF736F4F712}">
   <ds:schemaRefs>
     <ds:schemaRef ds:uri="http://schemas.openxmlformats.org/officeDocument/2006/bibliography"/>
   </ds:schemaRefs>

</xml_diff>